<commit_message>
Added wire-framing for user and admin dashboard and updated wire-framing for event page, user story and features updated
</commit_message>
<xml_diff>
--- a/src/main/resources/planning/Scan User Story and Features.docx
+++ b/src/main/resources/planning/Scan User Story and Features.docx
@@ -15,6 +15,7 @@
     </w:p>
     <w:p>
       <w:pPr>
+        <w:ind w:left="0" w:firstLine="0"/>
         <w:rPr/>
       </w:pPr>
       <w:r>
@@ -30,15 +31,12 @@
           <w:numId w:val="1"/>
         </w:numPr>
         <w:ind w:left="720" w:hanging="360"/>
-        <w:rPr>
-          <w:u w:val="none"/>
-        </w:rPr>
-      </w:pPr>
-      <w:r>
-        <w:rPr>
-          <w:rtl w:val="0"/>
-        </w:rPr>
-        <w:t xml:space="preserve">Visitor can view and rsvp for events with name and contact information.</w:t>
+      </w:pPr>
+      <w:r>
+        <w:rPr>
+          <w:rtl w:val="0"/>
+        </w:rPr>
+        <w:t xml:space="preserve">Visitors can view all other links.</w:t>
       </w:r>
     </w:p>
     <w:p>
@@ -48,15 +46,12 @@
           <w:numId w:val="1"/>
         </w:numPr>
         <w:ind w:left="720" w:hanging="360"/>
-        <w:rPr>
-          <w:u w:val="none"/>
-        </w:rPr>
-      </w:pPr>
-      <w:r>
-        <w:rPr>
-          <w:rtl w:val="0"/>
-        </w:rPr>
-        <w:t xml:space="preserve">Visitor can view all other links.</w:t>
+      </w:pPr>
+      <w:r>
+        <w:rPr>
+          <w:rtl w:val="0"/>
+        </w:rPr>
+        <w:t xml:space="preserve">Visitors can sign up for the newsletter.*</w:t>
       </w:r>
     </w:p>
     <w:p>
@@ -74,7 +69,7 @@
         <w:rPr>
           <w:rtl w:val="0"/>
         </w:rPr>
-        <w:t xml:space="preserve">Visitor can sign up for newsletter.*</w:t>
+        <w:t xml:space="preserve">Visitors can create accounts</w:t>
       </w:r>
     </w:p>
     <w:p>
@@ -84,15 +79,12 @@
           <w:numId w:val="1"/>
         </w:numPr>
         <w:ind w:left="720" w:hanging="360"/>
-        <w:rPr>
-          <w:u w:val="none"/>
-        </w:rPr>
-      </w:pPr>
-      <w:r>
-        <w:rPr>
-          <w:rtl w:val="0"/>
-        </w:rPr>
-        <w:t xml:space="preserve">Visitor can make a donation by clicking on the donate button. </w:t>
+      </w:pPr>
+      <w:r>
+        <w:rPr>
+          <w:rtl w:val="0"/>
+        </w:rPr>
+        <w:t xml:space="preserve">Users can view and RSVP for events with name and contact information.</w:t>
       </w:r>
     </w:p>
     <w:p>
@@ -102,6 +94,57 @@
           <w:numId w:val="1"/>
         </w:numPr>
         <w:ind w:left="720" w:hanging="360"/>
+      </w:pPr>
+      <w:r>
+        <w:rPr>
+          <w:rtl w:val="0"/>
+        </w:rPr>
+        <w:t xml:space="preserve">Users can make a donation by clicking on the donate button.</w:t>
+      </w:r>
+    </w:p>
+    <w:p>
+      <w:pPr>
+        <w:numPr>
+          <w:ilvl w:val="0"/>
+          <w:numId w:val="1"/>
+        </w:numPr>
+        <w:ind w:left="720" w:hanging="360"/>
+        <w:rPr>
+          <w:u w:val="none"/>
+        </w:rPr>
+      </w:pPr>
+      <w:r>
+        <w:rPr>
+          <w:rtl w:val="0"/>
+        </w:rPr>
+        <w:t xml:space="preserve">Users can update and delete account</w:t>
+      </w:r>
+    </w:p>
+    <w:p>
+      <w:pPr>
+        <w:numPr>
+          <w:ilvl w:val="0"/>
+          <w:numId w:val="1"/>
+        </w:numPr>
+        <w:ind w:left="720" w:hanging="360"/>
+        <w:rPr>
+          <w:u w:val="none"/>
+        </w:rPr>
+      </w:pPr>
+      <w:r>
+        <w:rPr>
+          <w:rtl w:val="0"/>
+        </w:rPr>
+        <w:t xml:space="preserve">Users can (UN)-RSVP to events and change volunteer status.</w:t>
+      </w:r>
+    </w:p>
+    <w:p>
+      <w:pPr>
+        <w:numPr>
+          <w:ilvl w:val="0"/>
+          <w:numId w:val="1"/>
+        </w:numPr>
+        <w:ind w:left="720" w:hanging="360"/>
         <w:rPr>
           <w:u w:val="none"/>
         </w:rPr>
@@ -146,12 +189,12 @@
         <w:rPr>
           <w:rtl w:val="0"/>
         </w:rPr>
-        <w:t xml:space="preserve">Admin can create, edit, delete, photos.</w:t>
-      </w:r>
-    </w:p>
-    <w:p>
-      <w:pPr>
-        <w:ind w:left="720" w:firstLine="0"/>
+        <w:t xml:space="preserve">Admin can create, edit, delete, photos and albums.</w:t>
+      </w:r>
+    </w:p>
+    <w:p>
+      <w:pPr>
+        <w:ind w:left="0" w:firstLine="0"/>
         <w:rPr/>
       </w:pPr>
       <w:r>
@@ -162,42 +205,602 @@
     </w:p>
     <w:p>
       <w:pPr>
-        <w:ind w:left="720" w:firstLine="0"/>
         <w:rPr/>
       </w:pPr>
       <w:r>
         <w:rPr>
           <w:rtl w:val="0"/>
         </w:rPr>
-      </w:r>
-    </w:p>
-    <w:p>
-      <w:pPr>
+        <w:t xml:space="preserve">Features for Scan Application: (</w:t>
+      </w:r>
+      <w:r>
+        <w:rPr>
+          <w:color w:val="93c47d"/>
+          <w:rtl w:val="0"/>
+        </w:rPr>
+        <w:t xml:space="preserve">Green text features are must haves. </w:t>
+      </w:r>
+      <w:r>
+        <w:rPr>
+          <w:rtl w:val="0"/>
+        </w:rPr>
+        <w:t xml:space="preserve"> Black text features are extras)</w:t>
+      </w:r>
+      <w:r>
+        <w:rPr>
+          <w:rtl w:val="0"/>
+        </w:rPr>
+      </w:r>
+    </w:p>
+    <w:p>
+      <w:pPr>
+        <w:numPr>
+          <w:ilvl w:val="0"/>
+          <w:numId w:val="2"/>
+        </w:numPr>
+        <w:ind w:left="720" w:hanging="360"/>
+        <w:rPr>
+          <w:color w:val="93c47d"/>
+        </w:rPr>
+      </w:pPr>
+      <w:r>
+        <w:rPr>
+          <w:color w:val="93c47d"/>
+          <w:rtl w:val="0"/>
+        </w:rPr>
+        <w:t xml:space="preserve">Mobile responsive.</w:t>
+      </w:r>
+    </w:p>
+    <w:p>
+      <w:pPr>
+        <w:numPr>
+          <w:ilvl w:val="0"/>
+          <w:numId w:val="2"/>
+        </w:numPr>
+        <w:ind w:left="720" w:hanging="360"/>
+        <w:rPr>
+          <w:color w:val="93c47d"/>
+        </w:rPr>
+      </w:pPr>
+      <w:r>
+        <w:rPr>
+          <w:color w:val="93c47d"/>
+          <w:rtl w:val="0"/>
+        </w:rPr>
+        <w:t xml:space="preserve">Dynamic navbar.</w:t>
+      </w:r>
+    </w:p>
+    <w:p>
+      <w:pPr>
+        <w:numPr>
+          <w:ilvl w:val="0"/>
+          <w:numId w:val="2"/>
+        </w:numPr>
+        <w:ind w:left="720" w:hanging="360"/>
+        <w:rPr>
+          <w:color w:val="93c47d"/>
+        </w:rPr>
+      </w:pPr>
+      <w:r>
+        <w:rPr>
+          <w:color w:val="93c47d"/>
+          <w:rtl w:val="0"/>
+        </w:rPr>
+        <w:t xml:space="preserve">Login page for admin, link on the navbar.</w:t>
+      </w:r>
+    </w:p>
+    <w:p>
+      <w:pPr>
+        <w:numPr>
+          <w:ilvl w:val="0"/>
+          <w:numId w:val="2"/>
+        </w:numPr>
+        <w:ind w:left="720" w:hanging="360"/>
+        <w:rPr>
+          <w:color w:val="93c47d"/>
+        </w:rPr>
+      </w:pPr>
+      <w:r>
+        <w:rPr>
+          <w:color w:val="93c47d"/>
+          <w:rtl w:val="0"/>
+        </w:rPr>
+        <w:t xml:space="preserve">Show all events page with link to facebook and link to volunteer</w:t>
+      </w:r>
+    </w:p>
+    <w:p>
+      <w:pPr>
+        <w:numPr>
+          <w:ilvl w:val="0"/>
+          <w:numId w:val="2"/>
+        </w:numPr>
+        <w:ind w:left="720" w:hanging="360"/>
+        <w:rPr>
+          <w:color w:val="93c47d"/>
+          <w:u w:val="none"/>
+        </w:rPr>
+      </w:pPr>
+      <w:r>
+        <w:rPr>
+          <w:color w:val="93c47d"/>
+          <w:rtl w:val="0"/>
+        </w:rPr>
+        <w:t xml:space="preserve">Visitors can register to become user</w:t>
+      </w:r>
+    </w:p>
+    <w:p>
+      <w:pPr>
+        <w:numPr>
+          <w:ilvl w:val="0"/>
+          <w:numId w:val="2"/>
+        </w:numPr>
+        <w:ind w:left="720" w:hanging="360"/>
+        <w:rPr>
+          <w:color w:val="93c47d"/>
+          <w:u w:val="none"/>
+        </w:rPr>
+      </w:pPr>
+      <w:r>
+        <w:rPr>
+          <w:color w:val="93c47d"/>
+          <w:rtl w:val="0"/>
+        </w:rPr>
+        <w:t xml:space="preserve">Users can update and delete their account</w:t>
+      </w:r>
+    </w:p>
+    <w:p>
+      <w:pPr>
+        <w:numPr>
+          <w:ilvl w:val="0"/>
+          <w:numId w:val="2"/>
+        </w:numPr>
+        <w:ind w:left="720" w:hanging="360"/>
+        <w:rPr>
+          <w:color w:val="93c47d"/>
+          <w:u w:val="none"/>
+        </w:rPr>
+      </w:pPr>
+      <w:r>
+        <w:rPr>
+          <w:color w:val="93c47d"/>
+          <w:rtl w:val="0"/>
+        </w:rPr>
+        <w:t xml:space="preserve">Users can login and logout </w:t>
+      </w:r>
+    </w:p>
+    <w:p>
+      <w:pPr>
+        <w:numPr>
+          <w:ilvl w:val="0"/>
+          <w:numId w:val="2"/>
+        </w:numPr>
+        <w:ind w:left="720" w:hanging="360"/>
+        <w:rPr>
+          <w:color w:val="93c47d"/>
+          <w:u w:val="none"/>
+        </w:rPr>
+      </w:pPr>
+      <w:r>
+        <w:rPr>
+          <w:color w:val="93c47d"/>
+          <w:rtl w:val="0"/>
+        </w:rPr>
+        <w:t xml:space="preserve">Admin can update and delete accounts</w:t>
+      </w:r>
+    </w:p>
+    <w:p>
+      <w:pPr>
+        <w:numPr>
+          <w:ilvl w:val="0"/>
+          <w:numId w:val="2"/>
+        </w:numPr>
+        <w:ind w:left="720" w:hanging="360"/>
         <w:rPr/>
       </w:pPr>
       <w:r>
         <w:rPr>
           <w:rtl w:val="0"/>
         </w:rPr>
-        <w:t xml:space="preserve">Features for Scan Application: (</w:t>
-      </w:r>
-      <w:r>
-        <w:rPr>
-          <w:color w:val="93c47d"/>
-          <w:rtl w:val="0"/>
-        </w:rPr>
-        <w:t xml:space="preserve">Green text features are must haves. </w:t>
-      </w:r>
-      <w:r>
-        <w:rPr>
-          <w:rtl w:val="0"/>
-        </w:rPr>
-        <w:t xml:space="preserve"> Black text features are extras)</w:t>
-      </w:r>
-    </w:p>
-    <w:p>
-      <w:pPr>
-        <w:ind w:left="720" w:firstLine="0"/>
+        <w:t xml:space="preserve">Mail API to notify organization, volunteer, or sign-ups for events.</w:t>
+      </w:r>
+    </w:p>
+    <w:p>
+      <w:pPr>
+        <w:numPr>
+          <w:ilvl w:val="0"/>
+          <w:numId w:val="2"/>
+        </w:numPr>
+        <w:ind w:left="720" w:hanging="360"/>
+        <w:rPr>
+          <w:u w:val="none"/>
+        </w:rPr>
+      </w:pPr>
+      <w:r>
+        <w:rPr>
+          <w:rtl w:val="0"/>
+        </w:rPr>
+        <w:t xml:space="preserve">RSVP button for event attendees.</w:t>
+      </w:r>
+    </w:p>
+    <w:p>
+      <w:pPr>
+        <w:numPr>
+          <w:ilvl w:val="0"/>
+          <w:numId w:val="2"/>
+        </w:numPr>
+        <w:ind w:left="720" w:hanging="360"/>
+      </w:pPr>
+      <w:r>
+        <w:rPr>
+          <w:rtl w:val="0"/>
+        </w:rPr>
+        <w:t xml:space="preserve">Mail API to notify event attendees., that they RSVPed.</w:t>
+      </w:r>
+    </w:p>
+    <w:p>
+      <w:pPr>
+        <w:numPr>
+          <w:ilvl w:val="0"/>
+          <w:numId w:val="2"/>
+        </w:numPr>
+        <w:ind w:left="720" w:hanging="360"/>
+        <w:rPr>
+          <w:color w:val="93c47d"/>
+        </w:rPr>
+      </w:pPr>
+      <w:r>
+        <w:rPr>
+          <w:color w:val="93c47d"/>
+          <w:rtl w:val="0"/>
+        </w:rPr>
+        <w:t xml:space="preserve">Intended redirects.</w:t>
+      </w:r>
+    </w:p>
+    <w:p>
+      <w:pPr>
+        <w:numPr>
+          <w:ilvl w:val="0"/>
+          <w:numId w:val="2"/>
+        </w:numPr>
+        <w:ind w:left="720" w:hanging="360"/>
+        <w:rPr>
+          <w:color w:val="93c47d"/>
+          <w:u w:val="none"/>
+        </w:rPr>
+      </w:pPr>
+      <w:r>
+        <w:rPr>
+          <w:color w:val="93c47d"/>
+          <w:rtl w:val="0"/>
+        </w:rPr>
+        <w:t xml:space="preserve">Only users volunteer and RSVP for events </w:t>
+      </w:r>
+    </w:p>
+    <w:p>
+      <w:pPr>
+        <w:numPr>
+          <w:ilvl w:val="0"/>
+          <w:numId w:val="2"/>
+        </w:numPr>
+        <w:ind w:left="720" w:hanging="360"/>
+        <w:rPr>
+          <w:color w:val="93c47d"/>
+        </w:rPr>
+      </w:pPr>
+      <w:r>
+        <w:rPr>
+          <w:color w:val="93c47d"/>
+          <w:rtl w:val="0"/>
+        </w:rPr>
+        <w:t xml:space="preserve">Only Admin can create,edit, delete events through form.</w:t>
+      </w:r>
+    </w:p>
+    <w:p>
+      <w:pPr>
+        <w:numPr>
+          <w:ilvl w:val="0"/>
+          <w:numId w:val="2"/>
+        </w:numPr>
+        <w:ind w:left="720" w:hanging="360"/>
+        <w:rPr>
+          <w:color w:val="93c47d"/>
+          <w:u w:val="none"/>
+        </w:rPr>
+      </w:pPr>
+      <w:r>
+        <w:rPr>
+          <w:color w:val="93c47d"/>
+          <w:rtl w:val="0"/>
+        </w:rPr>
+        <w:t xml:space="preserve">Map API to display event location</w:t>
+      </w:r>
+    </w:p>
+    <w:p>
+      <w:pPr>
+        <w:numPr>
+          <w:ilvl w:val="0"/>
+          <w:numId w:val="2"/>
+        </w:numPr>
+        <w:ind w:left="720" w:hanging="360"/>
+        <w:rPr>
+          <w:color w:val="93c47d"/>
+          <w:u w:val="none"/>
+        </w:rPr>
+      </w:pPr>
+      <w:r>
+        <w:rPr>
+          <w:color w:val="93c47d"/>
+          <w:rtl w:val="0"/>
+        </w:rPr>
+        <w:t xml:space="preserve">Dates and times for each event</w:t>
+      </w:r>
+    </w:p>
+    <w:p>
+      <w:pPr>
+        <w:numPr>
+          <w:ilvl w:val="0"/>
+          <w:numId w:val="2"/>
+        </w:numPr>
+        <w:ind w:left="720" w:hanging="360"/>
+        <w:rPr>
+          <w:u w:val="none"/>
+        </w:rPr>
+      </w:pPr>
+      <w:r>
+        <w:rPr>
+          <w:rtl w:val="0"/>
+        </w:rPr>
+        <w:t xml:space="preserve">Like and share events.</w:t>
+      </w:r>
+    </w:p>
+    <w:p>
+      <w:pPr>
+        <w:numPr>
+          <w:ilvl w:val="0"/>
+          <w:numId w:val="2"/>
+        </w:numPr>
+        <w:ind w:left="720" w:hanging="360"/>
+        <w:rPr>
+          <w:u w:val="none"/>
+        </w:rPr>
+      </w:pPr>
+      <w:r>
+        <w:rPr>
+          <w:rtl w:val="0"/>
+        </w:rPr>
+        <w:t xml:space="preserve">Counter to measure the total number of volunteers for an event.</w:t>
+      </w:r>
+    </w:p>
+    <w:p>
+      <w:pPr>
+        <w:numPr>
+          <w:ilvl w:val="0"/>
+          <w:numId w:val="2"/>
+        </w:numPr>
+        <w:ind w:left="720" w:hanging="360"/>
+        <w:rPr>
+          <w:color w:val="93c47d"/>
+        </w:rPr>
+      </w:pPr>
+      <w:r>
+        <w:rPr>
+          <w:color w:val="93c47d"/>
+          <w:rtl w:val="0"/>
+        </w:rPr>
+        <w:t xml:space="preserve">Only Admin can upload,edit, delete photos.</w:t>
+      </w:r>
+    </w:p>
+    <w:p>
+      <w:pPr>
+        <w:numPr>
+          <w:ilvl w:val="0"/>
+          <w:numId w:val="2"/>
+        </w:numPr>
+        <w:ind w:left="720" w:hanging="360"/>
+        <w:rPr>
+          <w:color w:val="93c47d"/>
+          <w:u w:val="none"/>
+        </w:rPr>
+      </w:pPr>
+      <w:r>
+        <w:rPr>
+          <w:color w:val="93c47d"/>
+          <w:rtl w:val="0"/>
+        </w:rPr>
+        <w:t xml:space="preserve">Only Admin can create and delete albums.</w:t>
+      </w:r>
+    </w:p>
+    <w:p>
+      <w:pPr>
+        <w:numPr>
+          <w:ilvl w:val="0"/>
+          <w:numId w:val="2"/>
+        </w:numPr>
+        <w:ind w:left="720" w:hanging="360"/>
+        <w:rPr>
+          <w:color w:val="93c47d"/>
+        </w:rPr>
+      </w:pPr>
+      <w:r>
+        <w:rPr>
+          <w:color w:val="93c47d"/>
+          <w:rtl w:val="0"/>
+        </w:rPr>
+        <w:t xml:space="preserve">Photos page.</w:t>
+      </w:r>
+    </w:p>
+    <w:p>
+      <w:pPr>
+        <w:numPr>
+          <w:ilvl w:val="0"/>
+          <w:numId w:val="2"/>
+        </w:numPr>
+        <w:ind w:left="720" w:hanging="360"/>
+        <w:rPr>
+          <w:color w:val="93c47d"/>
+          <w:u w:val="none"/>
+        </w:rPr>
+      </w:pPr>
+      <w:r>
+        <w:rPr>
+          <w:color w:val="93c47d"/>
+          <w:rtl w:val="0"/>
+        </w:rPr>
+        <w:t xml:space="preserve">Albums for photos</w:t>
+      </w:r>
+    </w:p>
+    <w:p>
+      <w:pPr>
+        <w:numPr>
+          <w:ilvl w:val="0"/>
+          <w:numId w:val="2"/>
+        </w:numPr>
+        <w:ind w:left="720" w:hanging="360"/>
+        <w:rPr>
+          <w:color w:val="93c47d"/>
+        </w:rPr>
+      </w:pPr>
+      <w:r>
+        <w:rPr>
+          <w:color w:val="93c47d"/>
+          <w:rtl w:val="0"/>
+        </w:rPr>
+        <w:t xml:space="preserve">Form to volunteer</w:t>
+      </w:r>
+    </w:p>
+    <w:p>
+      <w:pPr>
+        <w:numPr>
+          <w:ilvl w:val="0"/>
+          <w:numId w:val="2"/>
+        </w:numPr>
+        <w:ind w:left="720" w:hanging="360"/>
+        <w:rPr>
+          <w:color w:val="93c47d"/>
+          <w:u w:val="none"/>
+        </w:rPr>
+      </w:pPr>
+      <w:r>
+        <w:rPr>
+          <w:color w:val="93c47d"/>
+          <w:rtl w:val="0"/>
+        </w:rPr>
+        <w:t xml:space="preserve">Progress bar for volunteers </w:t>
+      </w:r>
+    </w:p>
+    <w:p>
+      <w:pPr>
+        <w:numPr>
+          <w:ilvl w:val="0"/>
+          <w:numId w:val="2"/>
+        </w:numPr>
+        <w:ind w:left="720" w:hanging="360"/>
+        <w:rPr>
+          <w:color w:val="93c47d"/>
+        </w:rPr>
+      </w:pPr>
+      <w:r>
+        <w:rPr>
+          <w:color w:val="93c47d"/>
+          <w:rtl w:val="0"/>
+        </w:rPr>
+        <w:t xml:space="preserve">Ability to donate.</w:t>
+      </w:r>
+    </w:p>
+    <w:p>
+      <w:pPr>
+        <w:numPr>
+          <w:ilvl w:val="0"/>
+          <w:numId w:val="2"/>
+        </w:numPr>
+        <w:ind w:left="720" w:hanging="360"/>
+        <w:rPr>
+          <w:u w:val="none"/>
+        </w:rPr>
+      </w:pPr>
+      <w:r>
+        <w:rPr>
+          <w:rtl w:val="0"/>
+        </w:rPr>
+        <w:t xml:space="preserve">Volunteer staff page.</w:t>
+      </w:r>
+    </w:p>
+    <w:p>
+      <w:pPr>
+        <w:numPr>
+          <w:ilvl w:val="0"/>
+          <w:numId w:val="2"/>
+        </w:numPr>
+        <w:ind w:left="720" w:hanging="360"/>
+        <w:rPr>
+          <w:color w:val="93c47d"/>
+        </w:rPr>
+      </w:pPr>
+      <w:r>
+        <w:rPr>
+          <w:color w:val="93c47d"/>
+          <w:rtl w:val="0"/>
+        </w:rPr>
+        <w:t xml:space="preserve">Contact page with address, hours of operation, email, picture of the center.</w:t>
+      </w:r>
+    </w:p>
+    <w:p>
+      <w:pPr>
+        <w:numPr>
+          <w:ilvl w:val="0"/>
+          <w:numId w:val="2"/>
+        </w:numPr>
+        <w:ind w:left="720" w:hanging="360"/>
+        <w:rPr>
+          <w:color w:val="93c47d"/>
+        </w:rPr>
+      </w:pPr>
+      <w:r>
+        <w:rPr>
+          <w:color w:val="93c47d"/>
+          <w:rtl w:val="0"/>
+        </w:rPr>
+        <w:t xml:space="preserve">About Us page about mission and vision of the organization.</w:t>
+      </w:r>
+    </w:p>
+    <w:p>
+      <w:pPr>
+        <w:numPr>
+          <w:ilvl w:val="0"/>
+          <w:numId w:val="2"/>
+        </w:numPr>
+        <w:ind w:left="720" w:hanging="360"/>
+        <w:rPr>
+          <w:u w:val="none"/>
+        </w:rPr>
+      </w:pPr>
+      <w:r>
+        <w:rPr>
+          <w:rtl w:val="0"/>
+        </w:rPr>
+        <w:t xml:space="preserve">Resource page with links to each resource. </w:t>
+      </w:r>
+    </w:p>
+    <w:p>
+      <w:pPr>
+        <w:numPr>
+          <w:ilvl w:val="0"/>
+          <w:numId w:val="2"/>
+        </w:numPr>
+        <w:ind w:left="720" w:hanging="360"/>
+        <w:rPr>
+          <w:u w:val="none"/>
+        </w:rPr>
+      </w:pPr>
+      <w:r>
+        <w:rPr>
+          <w:rtl w:val="0"/>
+        </w:rPr>
+        <w:t xml:space="preserve">Footer for Facebook and Youtube links</w:t>
+      </w:r>
+    </w:p>
+    <w:p>
+      <w:pPr>
         <w:rPr/>
       </w:pPr>
       <w:r>
@@ -210,402 +813,6 @@
       <w:pPr>
         <w:numPr>
           <w:ilvl w:val="0"/>
-          <w:numId w:val="2"/>
-        </w:numPr>
-        <w:ind w:left="720" w:hanging="360"/>
-        <w:rPr>
-          <w:color w:val="6aa84f"/>
-          <w:u w:val="none"/>
-        </w:rPr>
-      </w:pPr>
-      <w:r>
-        <w:rPr>
-          <w:color w:val="6aa84f"/>
-          <w:rtl w:val="0"/>
-        </w:rPr>
-        <w:t xml:space="preserve">Mobile responsive.</w:t>
-      </w:r>
-    </w:p>
-    <w:p>
-      <w:pPr>
-        <w:numPr>
-          <w:ilvl w:val="0"/>
-          <w:numId w:val="2"/>
-        </w:numPr>
-        <w:ind w:left="720" w:hanging="360"/>
-        <w:rPr>
-          <w:color w:val="6aa84f"/>
-        </w:rPr>
-      </w:pPr>
-      <w:r>
-        <w:rPr>
-          <w:color w:val="6aa84f"/>
-          <w:rtl w:val="0"/>
-        </w:rPr>
-        <w:t xml:space="preserve">Dynamic navbar.</w:t>
-      </w:r>
-    </w:p>
-    <w:p>
-      <w:pPr>
-        <w:numPr>
-          <w:ilvl w:val="0"/>
-          <w:numId w:val="2"/>
-        </w:numPr>
-        <w:ind w:left="720" w:hanging="360"/>
-        <w:rPr>
-          <w:color w:val="6aa84f"/>
-        </w:rPr>
-      </w:pPr>
-      <w:r>
-        <w:rPr>
-          <w:color w:val="6aa84f"/>
-          <w:rtl w:val="0"/>
-        </w:rPr>
-        <w:t xml:space="preserve">Login page for admin, link on the navbar.</w:t>
-      </w:r>
-    </w:p>
-    <w:p>
-      <w:pPr>
-        <w:numPr>
-          <w:ilvl w:val="0"/>
-          <w:numId w:val="2"/>
-        </w:numPr>
-        <w:ind w:left="720" w:hanging="360"/>
-        <w:rPr>
-          <w:color w:val="93c47d"/>
-        </w:rPr>
-      </w:pPr>
-      <w:r>
-        <w:rPr>
-          <w:color w:val="93c47d"/>
-          <w:rtl w:val="0"/>
-        </w:rPr>
-        <w:t xml:space="preserve">Show all events page with link to facebook and link to volunteer</w:t>
-      </w:r>
-    </w:p>
-    <w:p>
-      <w:pPr>
-        <w:numPr>
-          <w:ilvl w:val="0"/>
-          <w:numId w:val="2"/>
-        </w:numPr>
-        <w:ind w:left="720" w:hanging="360"/>
-        <w:rPr/>
-      </w:pPr>
-      <w:r>
-        <w:rPr>
-          <w:rtl w:val="0"/>
-        </w:rPr>
-        <w:t xml:space="preserve">Mail API to notify organization, volunteer, of sign-ups for events.</w:t>
-      </w:r>
-    </w:p>
-    <w:p>
-      <w:pPr>
-        <w:numPr>
-          <w:ilvl w:val="0"/>
-          <w:numId w:val="2"/>
-        </w:numPr>
-        <w:ind w:left="720" w:hanging="360"/>
-        <w:rPr>
-          <w:u w:val="none"/>
-        </w:rPr>
-      </w:pPr>
-      <w:r>
-        <w:rPr>
-          <w:rtl w:val="0"/>
-        </w:rPr>
-        <w:t xml:space="preserve">RSVP button for event attendees.</w:t>
-      </w:r>
-    </w:p>
-    <w:p>
-      <w:pPr>
-        <w:numPr>
-          <w:ilvl w:val="0"/>
-          <w:numId w:val="2"/>
-        </w:numPr>
-        <w:ind w:left="720" w:hanging="360"/>
-      </w:pPr>
-      <w:r>
-        <w:rPr>
-          <w:rtl w:val="0"/>
-        </w:rPr>
-        <w:t xml:space="preserve">Mail API to notify event attendees., that they RSVPed.</w:t>
-      </w:r>
-    </w:p>
-    <w:p>
-      <w:pPr>
-        <w:numPr>
-          <w:ilvl w:val="0"/>
-          <w:numId w:val="2"/>
-        </w:numPr>
-        <w:ind w:left="720" w:hanging="360"/>
-        <w:rPr>
-          <w:color w:val="93c47d"/>
-        </w:rPr>
-      </w:pPr>
-      <w:r>
-        <w:rPr>
-          <w:color w:val="93c47d"/>
-          <w:rtl w:val="0"/>
-        </w:rPr>
-        <w:t xml:space="preserve">Intended redirects.</w:t>
-      </w:r>
-    </w:p>
-    <w:p>
-      <w:pPr>
-        <w:numPr>
-          <w:ilvl w:val="0"/>
-          <w:numId w:val="2"/>
-        </w:numPr>
-        <w:ind w:left="720" w:hanging="360"/>
-        <w:rPr>
-          <w:color w:val="93c47d"/>
-        </w:rPr>
-      </w:pPr>
-      <w:r>
-        <w:rPr>
-          <w:color w:val="93c47d"/>
-          <w:rtl w:val="0"/>
-        </w:rPr>
-        <w:t xml:space="preserve">Only Admin can create,edit, delete events.</w:t>
-      </w:r>
-    </w:p>
-    <w:p>
-      <w:pPr>
-        <w:numPr>
-          <w:ilvl w:val="0"/>
-          <w:numId w:val="2"/>
-        </w:numPr>
-        <w:ind w:left="720" w:hanging="360"/>
-        <w:rPr>
-          <w:u w:val="none"/>
-        </w:rPr>
-      </w:pPr>
-      <w:r>
-        <w:rPr>
-          <w:rtl w:val="0"/>
-        </w:rPr>
-        <w:t xml:space="preserve">Like and share events.</w:t>
-      </w:r>
-    </w:p>
-    <w:p>
-      <w:pPr>
-        <w:numPr>
-          <w:ilvl w:val="0"/>
-          <w:numId w:val="2"/>
-        </w:numPr>
-        <w:ind w:left="720" w:hanging="360"/>
-        <w:rPr>
-          <w:u w:val="none"/>
-        </w:rPr>
-      </w:pPr>
-      <w:r>
-        <w:rPr>
-          <w:rtl w:val="0"/>
-        </w:rPr>
-        <w:t xml:space="preserve">Counter to measure the total number of volunteers for an event.</w:t>
-      </w:r>
-    </w:p>
-    <w:p>
-      <w:pPr>
-        <w:numPr>
-          <w:ilvl w:val="0"/>
-          <w:numId w:val="2"/>
-        </w:numPr>
-        <w:ind w:left="720" w:hanging="360"/>
-        <w:rPr>
-          <w:color w:val="93c47d"/>
-        </w:rPr>
-      </w:pPr>
-      <w:r>
-        <w:rPr>
-          <w:color w:val="93c47d"/>
-          <w:rtl w:val="0"/>
-        </w:rPr>
-        <w:t xml:space="preserve">Only Admin can upload,edit, delete photos.</w:t>
-      </w:r>
-    </w:p>
-    <w:p>
-      <w:pPr>
-        <w:numPr>
-          <w:ilvl w:val="0"/>
-          <w:numId w:val="2"/>
-        </w:numPr>
-        <w:ind w:left="720" w:hanging="360"/>
-        <w:rPr>
-          <w:color w:val="93c47d"/>
-        </w:rPr>
-      </w:pPr>
-      <w:r>
-        <w:rPr>
-          <w:color w:val="93c47d"/>
-          <w:rtl w:val="0"/>
-        </w:rPr>
-        <w:t xml:space="preserve">Photos page.</w:t>
-      </w:r>
-    </w:p>
-    <w:p>
-      <w:pPr>
-        <w:numPr>
-          <w:ilvl w:val="0"/>
-          <w:numId w:val="2"/>
-        </w:numPr>
-        <w:ind w:left="720" w:hanging="360"/>
-        <w:rPr>
-          <w:color w:val="93c47d"/>
-        </w:rPr>
-      </w:pPr>
-      <w:r>
-        <w:rPr>
-          <w:color w:val="93c47d"/>
-          <w:rtl w:val="0"/>
-        </w:rPr>
-        <w:t xml:space="preserve">Form to volunteer.</w:t>
-      </w:r>
-    </w:p>
-    <w:p>
-      <w:pPr>
-        <w:numPr>
-          <w:ilvl w:val="0"/>
-          <w:numId w:val="2"/>
-        </w:numPr>
-        <w:ind w:left="720" w:hanging="360"/>
-        <w:rPr>
-          <w:color w:val="93c47d"/>
-          <w:u w:val="none"/>
-        </w:rPr>
-      </w:pPr>
-      <w:r>
-        <w:rPr>
-          <w:rtl w:val="0"/>
-        </w:rPr>
-      </w:r>
-    </w:p>
-    <w:p>
-      <w:pPr>
-        <w:numPr>
-          <w:ilvl w:val="0"/>
-          <w:numId w:val="2"/>
-        </w:numPr>
-        <w:ind w:left="720" w:hanging="360"/>
-        <w:rPr>
-          <w:color w:val="6aa84f"/>
-        </w:rPr>
-      </w:pPr>
-      <w:r>
-        <w:rPr>
-          <w:color w:val="6aa84f"/>
-          <w:rtl w:val="0"/>
-        </w:rPr>
-        <w:t xml:space="preserve">Ability to donate.</w:t>
-      </w:r>
-    </w:p>
-    <w:p>
-      <w:pPr>
-        <w:numPr>
-          <w:ilvl w:val="0"/>
-          <w:numId w:val="2"/>
-        </w:numPr>
-        <w:ind w:left="720" w:hanging="360"/>
-        <w:rPr>
-          <w:u w:val="none"/>
-        </w:rPr>
-      </w:pPr>
-      <w:r>
-        <w:rPr>
-          <w:rtl w:val="0"/>
-        </w:rPr>
-        <w:t xml:space="preserve">Volunteer staff page.</w:t>
-      </w:r>
-    </w:p>
-    <w:p>
-      <w:pPr>
-        <w:numPr>
-          <w:ilvl w:val="0"/>
-          <w:numId w:val="2"/>
-        </w:numPr>
-        <w:ind w:left="720" w:hanging="360"/>
-        <w:rPr>
-          <w:color w:val="93c47d"/>
-        </w:rPr>
-      </w:pPr>
-      <w:r>
-        <w:rPr>
-          <w:color w:val="93c47d"/>
-          <w:rtl w:val="0"/>
-        </w:rPr>
-        <w:t xml:space="preserve">Contact page with address, hours of operation, email, picture of the center.</w:t>
-      </w:r>
-    </w:p>
-    <w:p>
-      <w:pPr>
-        <w:numPr>
-          <w:ilvl w:val="0"/>
-          <w:numId w:val="2"/>
-        </w:numPr>
-        <w:ind w:left="720" w:hanging="360"/>
-        <w:rPr>
-          <w:color w:val="93c47d"/>
-        </w:rPr>
-      </w:pPr>
-      <w:r>
-        <w:rPr>
-          <w:color w:val="93c47d"/>
-          <w:rtl w:val="0"/>
-        </w:rPr>
-        <w:t xml:space="preserve">About Us page about mission and vision of the organization.</w:t>
-      </w:r>
-    </w:p>
-    <w:p>
-      <w:pPr>
-        <w:numPr>
-          <w:ilvl w:val="0"/>
-          <w:numId w:val="2"/>
-        </w:numPr>
-        <w:ind w:left="720" w:hanging="360"/>
-        <w:rPr>
-          <w:u w:val="none"/>
-        </w:rPr>
-      </w:pPr>
-      <w:r>
-        <w:rPr>
-          <w:rtl w:val="0"/>
-        </w:rPr>
-        <w:t xml:space="preserve">Resource page with links to each resource. </w:t>
-      </w:r>
-    </w:p>
-    <w:p>
-      <w:pPr>
-        <w:numPr>
-          <w:ilvl w:val="0"/>
-          <w:numId w:val="2"/>
-        </w:numPr>
-        <w:ind w:left="720" w:hanging="360"/>
-        <w:rPr>
-          <w:u w:val="none"/>
-        </w:rPr>
-      </w:pPr>
-      <w:r>
-        <w:rPr>
-          <w:rtl w:val="0"/>
-        </w:rPr>
-        <w:t xml:space="preserve">Footer for Facebook and Youtube links</w:t>
-      </w:r>
-    </w:p>
-    <w:p>
-      <w:pPr>
-        <w:rPr/>
-      </w:pPr>
-      <w:r>
-        <w:rPr>
-          <w:rtl w:val="0"/>
-        </w:rPr>
-      </w:r>
-    </w:p>
-    <w:p>
-      <w:pPr>
-        <w:numPr>
-          <w:ilvl w:val="0"/>
           <w:numId w:val="3"/>
         </w:numPr>
         <w:ind w:left="720" w:hanging="360"/>
@@ -629,6 +836,7 @@
         </w:numPr>
         <w:ind w:left="720" w:hanging="360"/>
         <w:rPr>
+          <w:u w:val="none"/>
           <w:shd w:fill="fff2cc" w:val="clear"/>
         </w:rPr>
       </w:pPr>
@@ -637,6 +845,25 @@
           <w:shd w:fill="fff2cc" w:val="clear"/>
           <w:rtl w:val="0"/>
         </w:rPr>
+        <w:t xml:space="preserve">User sign up page</w:t>
+      </w:r>
+    </w:p>
+    <w:p>
+      <w:pPr>
+        <w:numPr>
+          <w:ilvl w:val="0"/>
+          <w:numId w:val="3"/>
+        </w:numPr>
+        <w:ind w:left="720" w:hanging="360"/>
+        <w:rPr>
+          <w:shd w:fill="fff2cc" w:val="clear"/>
+        </w:rPr>
+      </w:pPr>
+      <w:r>
+        <w:rPr>
+          <w:shd w:fill="fff2cc" w:val="clear"/>
+          <w:rtl w:val="0"/>
+        </w:rPr>
         <w:t xml:space="preserve">Login page</w:t>
       </w:r>
     </w:p>
@@ -743,6 +970,26 @@
         <w:ind w:left="720" w:hanging="360"/>
         <w:rPr>
           <w:u w:val="none"/>
+          <w:shd w:fill="fff2cc" w:val="clear"/>
+        </w:rPr>
+      </w:pPr>
+      <w:r>
+        <w:rPr>
+          <w:shd w:fill="fff2cc" w:val="clear"/>
+          <w:rtl w:val="0"/>
+        </w:rPr>
+        <w:t xml:space="preserve">Albums page</w:t>
+      </w:r>
+    </w:p>
+    <w:p>
+      <w:pPr>
+        <w:numPr>
+          <w:ilvl w:val="0"/>
+          <w:numId w:val="3"/>
+        </w:numPr>
+        <w:ind w:left="720" w:hanging="360"/>
+        <w:rPr>
+          <w:u w:val="none"/>
         </w:rPr>
       </w:pPr>
       <w:r>
@@ -786,7 +1033,7 @@
         <w:rPr>
           <w:rtl w:val="0"/>
         </w:rPr>
-        <w:t xml:space="preserve">Contact page</w:t>
+        <w:t xml:space="preserve">Contact page *</w:t>
       </w:r>
     </w:p>
     <w:p>
@@ -804,7 +1051,7 @@
         <w:rPr>
           <w:rtl w:val="0"/>
         </w:rPr>
-        <w:t xml:space="preserve">About Us page</w:t>
+        <w:t xml:space="preserve">About Us page </w:t>
       </w:r>
     </w:p>
     <w:p>

</xml_diff>